<commit_message>
Removed the not required code.
</commit_message>
<xml_diff>
--- a/MAP REDUCE ASSIGNMENT REPORT.docx
+++ b/MAP REDUCE ASSIGNMENT REPORT.docx
@@ -224,6 +224,32 @@
         <w:t>run_map_red(1,0): runs map red on cluster 1, performs word_count</w:t>
       </w:r>
     </w:p>
+    <w:p>
+      <w:pPr>
+        <w:pStyle w:val="ListParagraph"/>
+        <w:numPr>
+          <w:ilvl w:val="1"/>
+          <w:numId w:val="2"/>
+        </w:numPr>
+      </w:pPr>
+      <w:r>
+        <w:t>init_cluster(0): initializes cluster 0</w:t>
+      </w:r>
+    </w:p>
+    <w:p>
+      <w:pPr>
+        <w:pStyle w:val="ListParagraph"/>
+        <w:numPr>
+          <w:ilvl w:val="1"/>
+          <w:numId w:val="2"/>
+        </w:numPr>
+      </w:pPr>
+      <w:r>
+        <w:t>init_cluster(1): initializes cluster 1</w:t>
+      </w:r>
+    </w:p>
+    <w:p/>
+    <w:p/>
     <w:p/>
     <w:p>
       <w:pPr>
@@ -422,6 +448,7 @@
           </w:tcPr>
           <w:p>
             <w:r>
+              <w:lastRenderedPageBreak/>
               <w:t>4.</w:t>
             </w:r>
           </w:p>
@@ -503,7 +530,6 @@
           </w:tcPr>
           <w:p>
             <w:r>
-              <w:lastRenderedPageBreak/>
               <w:t>6.</w:t>
             </w:r>
           </w:p>
@@ -570,43 +596,95 @@
     </w:tbl>
     <w:p/>
     <w:p>
-      <w:pPr>
-        <w:pStyle w:val="Heading2"/>
-      </w:pPr>
-      <w:r>
-        <w:t>Key-Value Store Configuration:</w:t>
-      </w:r>
-    </w:p>
-    <w:p>
-      <w:r>
-        <w:t>The configuration for the data store can be found at `rpc/data_store/configuration.py`</w:t>
-      </w:r>
-    </w:p>
-    <w:p>
-      <w:r>
-        <w:t>At this path you can change the address where the data store server will be listening for the request and path to where initial, intermediate and final data is stored.</w:t>
-      </w:r>
-    </w:p>
-    <w:p/>
-    <w:p>
-      <w:pPr>
-        <w:pStyle w:val="Heading1"/>
-      </w:pPr>
-      <w:r>
-        <w:t xml:space="preserve">Logging: </w:t>
-      </w:r>
-    </w:p>
-    <w:p/>
-    <w:p>
-      <w:r>
-        <w:t>Logs are saved at location `rpc/map_reduce_logging/logs</w:t>
+      <w:r>
+        <w:t>Following is the screen shot running 2 clusters: cluster 0 and cluster 1</w:t>
       </w:r>
       <w:bookmarkStart w:id="0" w:name="_GoBack"/>
       <w:bookmarkEnd w:id="0"/>
+    </w:p>
+    <w:p>
+      <w:r>
+        <w:rPr>
+          <w:noProof/>
+        </w:rPr>
+        <w:drawing>
+          <wp:inline distT="0" distB="0" distL="0" distR="0" wp14:anchorId="629B1FE3" wp14:editId="642C8D8D">
+            <wp:extent cx="5943600" cy="3076575"/>
+            <wp:effectExtent l="0" t="0" r="0" b="9525"/>
+            <wp:docPr id="1" name="Picture 1"/>
+            <wp:cNvGraphicFramePr>
+              <a:graphicFrameLocks xmlns:a="http://schemas.openxmlformats.org/drawingml/2006/main" noChangeAspect="1"/>
+            </wp:cNvGraphicFramePr>
+            <a:graphic xmlns:a="http://schemas.openxmlformats.org/drawingml/2006/main">
+              <a:graphicData uri="http://schemas.openxmlformats.org/drawingml/2006/picture">
+                <pic:pic xmlns:pic="http://schemas.openxmlformats.org/drawingml/2006/picture">
+                  <pic:nvPicPr>
+                    <pic:cNvPr id="1" name=""/>
+                    <pic:cNvPicPr/>
+                  </pic:nvPicPr>
+                  <pic:blipFill>
+                    <a:blip r:embed="rId5"/>
+                    <a:stretch>
+                      <a:fillRect/>
+                    </a:stretch>
+                  </pic:blipFill>
+                  <pic:spPr>
+                    <a:xfrm>
+                      <a:off x="0" y="0"/>
+                      <a:ext cx="5943600" cy="3076575"/>
+                    </a:xfrm>
+                    <a:prstGeom prst="rect">
+                      <a:avLst/>
+                    </a:prstGeom>
+                  </pic:spPr>
+                </pic:pic>
+              </a:graphicData>
+            </a:graphic>
+          </wp:inline>
+        </w:drawing>
+      </w:r>
+    </w:p>
+    <w:p>
+      <w:pPr>
+        <w:pStyle w:val="Heading2"/>
+      </w:pPr>
+      <w:r>
+        <w:t>Key-Value Store Configuration:</w:t>
+      </w:r>
+    </w:p>
+    <w:p>
+      <w:r>
+        <w:t>The configuration for the data store can be found at `rpc/data_store/configuration.py`</w:t>
+      </w:r>
+    </w:p>
+    <w:p>
+      <w:r>
+        <w:t>At this path you can change the address where the data store server will be listening for the request and path to where initial, intermediate and final data is stored.</w:t>
+      </w:r>
+    </w:p>
+    <w:p/>
+    <w:p>
+      <w:pPr>
+        <w:pStyle w:val="Heading1"/>
+      </w:pPr>
+      <w:r>
+        <w:t xml:space="preserve">Logging: </w:t>
+      </w:r>
+    </w:p>
+    <w:p/>
+    <w:p>
+      <w:r>
+        <w:t>Logs are saved at location `rpc/map_reduce_logging/</w:t>
+      </w:r>
+      <w:r>
+        <w:t>map_reduce.log</w:t>
+      </w:r>
       <w:r>
         <w:t>`</w:t>
       </w:r>
     </w:p>
+    <w:p/>
+    <w:p/>
     <w:p/>
     <w:p/>
     <w:p/>

</xml_diff>